<commit_message>
Restructured main folder - Updated business canvas to version Ꞵ 0.0
</commit_message>
<xml_diff>
--- a/Proposals.docx
+++ b/Proposals.docx
@@ -228,193 +228,6 @@
     <w:p>
       <w:r>
         <w:br w:type="page"/>
-      </w:r>
-    </w:p>
-    <w:p>
-      <w:pPr>
-        <w:pStyle w:val="Heading1"/>
-      </w:pPr>
-      <w:r>
-        <w:lastRenderedPageBreak/>
-        <w:t xml:space="preserve">Proposal </w:t>
-      </w:r>
-      <w:r>
-        <w:t>B:</w:t>
-      </w:r>
-      <w:r>
-        <w:br/>
-        <w:t>Messenger application with enhanced Avatars</w:t>
-      </w:r>
-    </w:p>
-    <w:p>
-      <w:pPr>
-        <w:pStyle w:val="Heading2"/>
-      </w:pPr>
-      <w:r>
-        <w:t>The P</w:t>
-      </w:r>
-      <w:r>
-        <w:t>itch</w:t>
-      </w:r>
-      <w:r>
-        <w:t>:</w:t>
-      </w:r>
-    </w:p>
-    <w:p>
-      <w:r>
-        <w:t xml:space="preserve">Online friends often feel closer when they </w:t>
-      </w:r>
-      <w:r>
-        <w:t>play games together.</w:t>
-      </w:r>
-    </w:p>
-    <w:p>
-      <w:pPr>
-        <w:rPr>
-          <w:i/>
-          <w:iCs/>
-        </w:rPr>
-      </w:pPr>
-      <w:r>
-        <w:rPr>
-          <w:i/>
-          <w:iCs/>
-        </w:rPr>
-        <w:t>While taking part in shared activities and pursuing a shared goal is often a part of this, sometimes even existing in a shared space, and feeling like they have a “body” and exist in a world together</w:t>
-      </w:r>
-      <w:r>
-        <w:rPr>
-          <w:i/>
-          <w:iCs/>
-        </w:rPr>
-        <w:t>.</w:t>
-      </w:r>
-    </w:p>
-    <w:p>
-      <w:r>
-        <w:t>What I would like to create is a piece of software that allows users to feel “present” in the same space. The format I have in mind for this is a smaller textbox, with a space behind and above the textbox to display larger user avatars. This is inspired by the “Visual Novel” genre of video game.</w:t>
-      </w:r>
-    </w:p>
-    <w:p>
-      <w:r>
-        <w:t>The messenger application should allow commands to change the avatars to display different emotions and be expressive</w:t>
-      </w:r>
-      <w:r>
-        <w:t>, to allow users to express themselves.</w:t>
-      </w:r>
-    </w:p>
-    <w:p>
-      <w:r>
-        <w:t>I believe that by being able to really connect with their own avatar, and talking with another person who is doing the same, users will feel more connected to each other, too.</w:t>
-      </w:r>
-    </w:p>
-    <w:p>
-      <w:pPr>
-        <w:pStyle w:val="Heading2"/>
-      </w:pPr>
-      <w:r>
-        <w:t>Challenges:</w:t>
-      </w:r>
-    </w:p>
-    <w:p>
-      <w:r>
-        <w:t>The amount of both human resources (moderation, maintenance) and computer resources will increase dramatically if the application takes off.</w:t>
-      </w:r>
-    </w:p>
-    <w:p>
-      <w:pPr>
-        <w:pStyle w:val="Heading2"/>
-      </w:pPr>
-      <w:r>
-        <w:t>Functionality:</w:t>
-      </w:r>
-    </w:p>
-    <w:p>
-      <w:pPr>
-        <w:pStyle w:val="ListParagraph"/>
-        <w:numPr>
-          <w:ilvl w:val="0"/>
-          <w:numId w:val="2"/>
-        </w:numPr>
-      </w:pPr>
-      <w:r>
-        <w:t>There needs to be functionality to friend users, and to block users</w:t>
-      </w:r>
-    </w:p>
-    <w:p>
-      <w:pPr>
-        <w:pStyle w:val="ListParagraph"/>
-        <w:numPr>
-          <w:ilvl w:val="0"/>
-          <w:numId w:val="2"/>
-        </w:numPr>
-      </w:pPr>
-      <w:r>
-        <w:t>There needs to be the functionality to send messages to friends.</w:t>
-      </w:r>
-    </w:p>
-    <w:p>
-      <w:pPr>
-        <w:pStyle w:val="ListParagraph"/>
-        <w:numPr>
-          <w:ilvl w:val="0"/>
-          <w:numId w:val="2"/>
-        </w:numPr>
-      </w:pPr>
-      <w:r>
-        <w:t>Ideally</w:t>
-      </w:r>
-      <w:r>
-        <w:t>,</w:t>
-      </w:r>
-      <w:r>
-        <w:t xml:space="preserve"> I would like to have a system to allow users to </w:t>
-      </w:r>
-      <w:r>
-        <w:t>create their own avatars from customisable parts.</w:t>
-      </w:r>
-    </w:p>
-    <w:p>
-      <w:pPr>
-        <w:pStyle w:val="ListParagraph"/>
-        <w:numPr>
-          <w:ilvl w:val="0"/>
-          <w:numId w:val="2"/>
-        </w:numPr>
-      </w:pPr>
-      <w:r>
-        <w:t>An option to upload avatars with different states would be useful, too.</w:t>
-      </w:r>
-    </w:p>
-    <w:p>
-      <w:pPr>
-        <w:pStyle w:val="Heading2"/>
-      </w:pPr>
-      <w:r>
-        <w:t>Why I care about this project:</w:t>
-      </w:r>
-    </w:p>
-    <w:p>
-      <w:r>
-        <w:t>A lot of people around the world are lonely, and it’s bad for their physical and mental health. I think that this project has the potential to address a small fraction of that – which is more than nothing. I think this could also make a cool outlet for creative expression for online roleplayers – which is a big market of really passionate people.</w:t>
-      </w:r>
-    </w:p>
-    <w:p>
-      <w:pPr>
-        <w:pStyle w:val="Heading2"/>
-      </w:pPr>
-      <w:r>
-        <w:t>How this application can be profitable:</w:t>
-      </w:r>
-    </w:p>
-    <w:p>
-      <w:r>
-        <w:t>Provide people with a useful tool, and hopefully they will want to support it.</w:t>
-      </w:r>
-    </w:p>
-    <w:p>
-      <w:r>
-        <w:t>Furthermore, people often are willing to spend money on cosmetic customisation in online environments, including both games and messenger apps, and this application would include elements of both. Therefore, allowing users to make small payments in order to access additional cosmetic assets could potentially be extremely profitable.</w:t>
       </w:r>
     </w:p>
     <w:sectPr>

</xml_diff>

<commit_message>
Added and modified files Some general progress, alteration of file structure It looks like I haven't pushed anything in a long time for some reason
</commit_message>
<xml_diff>
--- a/Proposals.docx
+++ b/Proposals.docx
@@ -27,15 +27,6 @@
       </w:pPr>
       <w:r>
         <w:lastRenderedPageBreak/>
-        <w:t>Proposal A</w:t>
-      </w:r>
-      <w:r>
-        <w:t>:</w:t>
-      </w:r>
-      <w:r>
-        <w:br/>
-      </w:r>
-      <w:r>
         <w:t>Neurodiverse-friendly Planner application</w:t>
       </w:r>
     </w:p>

</xml_diff>